<commit_message>
added images, styles, index
</commit_message>
<xml_diff>
--- a/1 семинар/1 семинар.docx
+++ b/1 семинар/1 семинар.docx
@@ -18,215 +18,251 @@
       </w:r>
     </w:p>
     <w:p>
-      <w:r>
-        <w:t xml:space="preserve">1) </w:t>
-      </w:r>
-      <w:r>
-        <w:t xml:space="preserve">Открыть в браузере ссылки, определить по какому протоколу HTTP или HTTPS работают сайты: </w:t>
-      </w:r>
+      <w:pPr>
+        <w:rPr>
+          <w:sz w:val="28"/>
+          <w:u w:val="single"/>
+        </w:rPr>
+      </w:pPr>
       <w:hyperlink r:id="rId5" w:tgtFrame="_blank" w:history="1">
         <w:r>
           <w:rPr>
             <w:rStyle w:val="a3"/>
           </w:rPr>
-          <w:t>goo</w:t>
-        </w:r>
-        <w:r>
-          <w:rPr>
-            <w:rStyle w:val="a3"/>
-          </w:rPr>
-          <w:t>g</w:t>
-        </w:r>
-        <w:r>
-          <w:rPr>
-            <w:rStyle w:val="a3"/>
-          </w:rPr>
-          <w:t>le.ru</w:t>
+          <w:t>Чат GPT</w:t>
         </w:r>
       </w:hyperlink>
       <w:r>
-        <w:t xml:space="preserve"> </w:t>
-      </w:r>
-      <w:r>
-        <w:t xml:space="preserve">- </w:t>
-      </w:r>
-      <w:r>
-        <w:rPr>
-          <w:lang w:val="en-US"/>
-        </w:rPr>
-        <w:t>https</w:t>
-      </w:r>
-    </w:p>
-    <w:p>
-      <w:pPr>
-        <w:rPr>
-          <w:lang w:val="en-US"/>
-        </w:rPr>
-      </w:pPr>
-      <w:hyperlink r:id="rId6" w:tgtFrame="_blank" w:history="1">
-        <w:r>
-          <w:rPr>
-            <w:rStyle w:val="a3"/>
-            <w:lang w:val="en-US"/>
-          </w:rPr>
-          <w:t>botan</w:t>
-        </w:r>
-        <w:r>
-          <w:rPr>
-            <w:rStyle w:val="a3"/>
-            <w:lang w:val="en-US"/>
-          </w:rPr>
-          <w:t>i</w:t>
-        </w:r>
-        <w:r>
-          <w:rPr>
-            <w:rStyle w:val="a3"/>
-            <w:lang w:val="en-US"/>
-          </w:rPr>
-          <w:t>cgarden.ru</w:t>
+        <w:t xml:space="preserve">   </w:t>
+      </w:r>
+      <w:hyperlink r:id="rId6" w:history="1">
+        <w:r>
+          <w:rPr>
+            <w:rStyle w:val="a3"/>
+            <w:sz w:val="28"/>
+          </w:rPr>
+          <w:t>https://chatbot.theb.ai/</w:t>
         </w:r>
       </w:hyperlink>
-      <w:r>
-        <w:rPr>
-          <w:lang w:val="en-US"/>
-        </w:rPr>
-        <w:t xml:space="preserve"> </w:t>
-      </w:r>
-      <w:r>
-        <w:rPr>
-          <w:lang w:val="en-US"/>
-        </w:rPr>
-        <w:t>- https</w:t>
-      </w:r>
-    </w:p>
-    <w:p>
-      <w:pPr>
-        <w:rPr>
-          <w:lang w:val="en-US"/>
+    </w:p>
+    <w:p>
+      <w:pPr>
+        <w:rPr>
+          <w:sz w:val="28"/>
+          <w:u w:val="single"/>
         </w:rPr>
       </w:pPr>
       <w:hyperlink r:id="rId7" w:tgtFrame="_blank" w:history="1">
         <w:r>
           <w:rPr>
             <w:rStyle w:val="a3"/>
-            <w:lang w:val="en-US"/>
-          </w:rPr>
-          <w:t>tin</w:t>
-        </w:r>
-        <w:r>
-          <w:rPr>
-            <w:rStyle w:val="a3"/>
-            <w:lang w:val="en-US"/>
-          </w:rPr>
-          <w:t>k</w:t>
-        </w:r>
-        <w:r>
-          <w:rPr>
-            <w:rStyle w:val="a3"/>
-            <w:lang w:val="en-US"/>
-          </w:rPr>
-          <w:t>off.ru</w:t>
+          </w:rPr>
+          <w:t>https://wiki.merionet.ru/servernye-resheniya/36/url-i-uri-v-chem-razlichie/</w:t>
         </w:r>
       </w:hyperlink>
       <w:r>
-        <w:rPr>
-          <w:lang w:val="en-US"/>
-        </w:rPr>
-        <w:t xml:space="preserve"> </w:t>
-      </w:r>
-      <w:r>
-        <w:rPr>
-          <w:lang w:val="en-US"/>
-        </w:rPr>
-        <w:t>- https</w:t>
-      </w:r>
-    </w:p>
-    <w:p>
-      <w:pPr>
-        <w:rPr>
-          <w:lang w:val="en-US"/>
-        </w:rPr>
-      </w:pPr>
+        <w:t xml:space="preserve"> различия URL URI</w:t>
+      </w:r>
+      <w:r>
+        <w:br/>
+      </w:r>
       <w:hyperlink r:id="rId8" w:tgtFrame="_blank" w:history="1">
         <w:r>
           <w:rPr>
             <w:rStyle w:val="a3"/>
-            <w:lang w:val="en-US"/>
-          </w:rPr>
-          <w:t>aliexpr</w:t>
-        </w:r>
-        <w:r>
-          <w:rPr>
-            <w:rStyle w:val="a3"/>
-            <w:lang w:val="en-US"/>
-          </w:rPr>
-          <w:t>e</w:t>
-        </w:r>
-        <w:r>
-          <w:rPr>
-            <w:rStyle w:val="a3"/>
-            <w:lang w:val="en-US"/>
-          </w:rPr>
-          <w:t>ss.ru</w:t>
+          </w:rPr>
+          <w:t>https://wireframe.cc/</w:t>
         </w:r>
       </w:hyperlink>
       <w:r>
-        <w:rPr>
-          <w:lang w:val="en-US"/>
-        </w:rPr>
-        <w:t xml:space="preserve"> </w:t>
-      </w:r>
-      <w:r>
-        <w:rPr>
-          <w:lang w:val="en-US"/>
-        </w:rPr>
-        <w:t>- https</w:t>
+        <w:t xml:space="preserve"> создать прототип низкой детализации</w:t>
       </w:r>
       <w:bookmarkStart w:id="0" w:name="_GoBack"/>
       <w:bookmarkEnd w:id="0"/>
     </w:p>
     <w:p>
-      <w:pPr>
+      <w:r>
+        <w:t xml:space="preserve">1) </w:t>
+      </w:r>
+      <w:r>
+        <w:t xml:space="preserve">Открыть в браузере ссылки, определить по какому протоколу HTTP или HTTPS работают сайты: </w:t>
+      </w:r>
+      <w:hyperlink r:id="rId9" w:tgtFrame="_blank" w:history="1">
+        <w:r>
+          <w:rPr>
+            <w:rStyle w:val="a3"/>
+          </w:rPr>
+          <w:t>google.ru</w:t>
+        </w:r>
+      </w:hyperlink>
+      <w:r>
+        <w:t xml:space="preserve"> </w:t>
+      </w:r>
+      <w:r>
+        <w:t xml:space="preserve">- </w:t>
+      </w:r>
+      <w:r>
         <w:rPr>
           <w:lang w:val="en-US"/>
         </w:rPr>
-      </w:pPr>
-      <w:hyperlink r:id="rId9" w:tgtFrame="_blank" w:history="1">
-        <w:proofErr w:type="gramStart"/>
+        <w:t>https</w:t>
+      </w:r>
+    </w:p>
+    <w:p>
+      <w:hyperlink r:id="rId10" w:tgtFrame="_blank" w:history="1">
         <w:r>
           <w:rPr>
             <w:rStyle w:val="a3"/>
             <w:lang w:val="en-US"/>
           </w:rPr>
-          <w:t>priut-ko</w:t>
+          <w:t>botanicgarden</w:t>
+        </w:r>
+        <w:r>
+          <w:rPr>
+            <w:rStyle w:val="a3"/>
+          </w:rPr>
+          <w:t>.</w:t>
         </w:r>
         <w:r>
           <w:rPr>
             <w:rStyle w:val="a3"/>
             <w:lang w:val="en-US"/>
           </w:rPr>
-          <w:t>s</w:t>
-        </w:r>
+          <w:t>ru</w:t>
+        </w:r>
+      </w:hyperlink>
+      <w:r>
+        <w:t xml:space="preserve"> </w:t>
+      </w:r>
+      <w:r>
+        <w:t xml:space="preserve">- </w:t>
+      </w:r>
+      <w:r>
+        <w:rPr>
+          <w:lang w:val="en-US"/>
+        </w:rPr>
+        <w:t>https</w:t>
+      </w:r>
+    </w:p>
+    <w:p>
+      <w:hyperlink r:id="rId11" w:tgtFrame="_blank" w:history="1">
         <w:r>
           <w:rPr>
             <w:rStyle w:val="a3"/>
             <w:lang w:val="en-US"/>
           </w:rPr>
-          <w:t>hek.ru</w:t>
-        </w:r>
-        <w:proofErr w:type="gramEnd"/>
+          <w:t>tinkoff</w:t>
+        </w:r>
+        <w:r>
+          <w:rPr>
+            <w:rStyle w:val="a3"/>
+          </w:rPr>
+          <w:t>.</w:t>
+        </w:r>
+        <w:r>
+          <w:rPr>
+            <w:rStyle w:val="a3"/>
+            <w:lang w:val="en-US"/>
+          </w:rPr>
+          <w:t>ru</w:t>
+        </w:r>
       </w:hyperlink>
       <w:r>
+        <w:t xml:space="preserve"> </w:t>
+      </w:r>
+      <w:r>
+        <w:t xml:space="preserve">- </w:t>
+      </w:r>
+      <w:r>
         <w:rPr>
           <w:lang w:val="en-US"/>
         </w:rPr>
+        <w:t>https</w:t>
+      </w:r>
+    </w:p>
+    <w:p>
+      <w:hyperlink r:id="rId12" w:tgtFrame="_blank" w:history="1">
+        <w:r>
+          <w:rPr>
+            <w:rStyle w:val="a3"/>
+            <w:lang w:val="en-US"/>
+          </w:rPr>
+          <w:t>aliexpress</w:t>
+        </w:r>
+        <w:r>
+          <w:rPr>
+            <w:rStyle w:val="a3"/>
+          </w:rPr>
+          <w:t>.</w:t>
+        </w:r>
+        <w:r>
+          <w:rPr>
+            <w:rStyle w:val="a3"/>
+            <w:lang w:val="en-US"/>
+          </w:rPr>
+          <w:t>ru</w:t>
+        </w:r>
+      </w:hyperlink>
+      <w:r>
         <w:t xml:space="preserve"> </w:t>
       </w:r>
       <w:r>
+        <w:t xml:space="preserve">- </w:t>
+      </w:r>
+      <w:r>
         <w:rPr>
           <w:lang w:val="en-US"/>
         </w:rPr>
-        <w:t>- http</w:t>
+        <w:t>https</w:t>
+      </w:r>
+    </w:p>
+    <w:p>
+      <w:hyperlink r:id="rId13" w:tgtFrame="_blank" w:history="1">
+        <w:r>
+          <w:rPr>
+            <w:rStyle w:val="a3"/>
+            <w:lang w:val="en-US"/>
+          </w:rPr>
+          <w:t>priut</w:t>
+        </w:r>
+        <w:r>
+          <w:rPr>
+            <w:rStyle w:val="a3"/>
+          </w:rPr>
+          <w:t>-</w:t>
+        </w:r>
+        <w:r>
+          <w:rPr>
+            <w:rStyle w:val="a3"/>
+            <w:lang w:val="en-US"/>
+          </w:rPr>
+          <w:t>koshek</w:t>
+        </w:r>
+        <w:r>
+          <w:rPr>
+            <w:rStyle w:val="a3"/>
+          </w:rPr>
+          <w:t>.</w:t>
+        </w:r>
+        <w:r>
+          <w:rPr>
+            <w:rStyle w:val="a3"/>
+            <w:lang w:val="en-US"/>
+          </w:rPr>
+          <w:t>ru</w:t>
+        </w:r>
+      </w:hyperlink>
+      <w:r>
+        <w:t xml:space="preserve"> </w:t>
+      </w:r>
+      <w:r>
+        <w:t xml:space="preserve">- </w:t>
+      </w:r>
+      <w:r>
+        <w:rPr>
+          <w:lang w:val="en-US"/>
+        </w:rPr>
+        <w:t>http</w:t>
       </w:r>
     </w:p>
     <w:p>
@@ -237,60 +273,12 @@
     <w:p/>
     <w:p>
       <w:r>
-        <w:t xml:space="preserve">2) </w:t>
-      </w:r>
-      <w:r>
-        <w:t xml:space="preserve">Найти сайт Сбербанка. Найти его через поисковую систему (Яндекс, </w:t>
-      </w:r>
-      <w:proofErr w:type="spellStart"/>
-      <w:r>
-        <w:t>Google</w:t>
-      </w:r>
-      <w:proofErr w:type="spellEnd"/>
-      <w:r>
-        <w:t xml:space="preserve">) и через ввод URL в адресной строке. Посмотреть, как выглядит поисковый </w:t>
-      </w:r>
-      <w:proofErr w:type="spellStart"/>
-      <w:r>
-        <w:t>сниппет</w:t>
-      </w:r>
-      <w:proofErr w:type="spellEnd"/>
-      <w:r>
-        <w:t xml:space="preserve"> при поиске через поисковую систему. Есть ли разница между тем, как сайт Сбербанка выдает Яндекс и </w:t>
-      </w:r>
-      <w:proofErr w:type="spellStart"/>
-      <w:r>
-        <w:t>Google</w:t>
-      </w:r>
-      <w:proofErr w:type="spellEnd"/>
-      <w:r>
-        <w:t>? В чем она?</w:t>
-      </w:r>
-    </w:p>
-    <w:p>
-      <w:proofErr w:type="spellStart"/>
-      <w:r>
-        <w:t>Сниппет</w:t>
-      </w:r>
-      <w:proofErr w:type="spellEnd"/>
-      <w:r>
-        <w:t xml:space="preserve"> — это блок информации о странице сайта, которая отображается в результатах поиска. </w:t>
-      </w:r>
-      <w:proofErr w:type="spellStart"/>
-      <w:r>
-        <w:t>Сниппет</w:t>
-      </w:r>
-      <w:proofErr w:type="spellEnd"/>
-      <w:r>
-        <w:t xml:space="preserve"> состоит из заголовка и описания страницы, а также может содержать дополнительную информацию о сайте. Благодаря </w:t>
-      </w:r>
-      <w:proofErr w:type="spellStart"/>
-      <w:r>
-        <w:t>сниппету</w:t>
-      </w:r>
-      <w:proofErr w:type="spellEnd"/>
-      <w:r>
-        <w:t xml:space="preserve"> пользователь получает представление о странице или нужную информацию, не заходя на сайт.</w:t>
+        <w:t>2) Найти сайт Сбербанка. Найти его через поисковую систему (Яндекс, Google) и через ввод URL в адресной строке. Посмотреть, как выглядит поисковый сниппет при поиске через поисковую систему. Есть ли разница между тем, как сайт Сбербанка выдает Яндекс и Google? В чем она?</w:t>
+      </w:r>
+    </w:p>
+    <w:p>
+      <w:r>
+        <w:t>Сниппет — это блок информации о странице сайта, которая отображается в результатах поиска. Сниппет состоит из заголовка и описания страницы, а также может содержать дополнительную информацию о сайте. Благодаря сниппету пользователь получает представление о странице или нужную информацию, не заходя на сайт.</w:t>
       </w:r>
     </w:p>
     <w:p>
@@ -304,135 +292,6 @@
             <wp:extent cx="5940425" cy="3341370"/>
             <wp:effectExtent l="0" t="0" r="3175" b="0"/>
             <wp:docPr id="1" name="Рисунок 1"/>
-            <wp:cNvGraphicFramePr>
-              <a:graphicFrameLocks xmlns:a="http://schemas.openxmlformats.org/drawingml/2006/main" noChangeAspect="1"/>
-            </wp:cNvGraphicFramePr>
-            <a:graphic xmlns:a="http://schemas.openxmlformats.org/drawingml/2006/main">
-              <a:graphicData uri="http://schemas.openxmlformats.org/drawingml/2006/picture">
-                <pic:pic xmlns:pic="http://schemas.openxmlformats.org/drawingml/2006/picture">
-                  <pic:nvPicPr>
-                    <pic:cNvPr id="1" name=""/>
-                    <pic:cNvPicPr/>
-                  </pic:nvPicPr>
-                  <pic:blipFill>
-                    <a:blip r:embed="rId10"/>
-                    <a:stretch>
-                      <a:fillRect/>
-                    </a:stretch>
-                  </pic:blipFill>
-                  <pic:spPr>
-                    <a:xfrm>
-                      <a:off x="0" y="0"/>
-                      <a:ext cx="5940425" cy="3341370"/>
-                    </a:xfrm>
-                    <a:prstGeom prst="rect">
-                      <a:avLst/>
-                    </a:prstGeom>
-                  </pic:spPr>
-                </pic:pic>
-              </a:graphicData>
-            </a:graphic>
-          </wp:inline>
-        </w:drawing>
-      </w:r>
-    </w:p>
-    <w:p>
-      <w:r>
-        <w:rPr>
-          <w:noProof/>
-          <w:lang w:eastAsia="ru-RU"/>
-        </w:rPr>
-        <w:lastRenderedPageBreak/>
-        <w:drawing>
-          <wp:inline distT="0" distB="0" distL="0" distR="0" wp14:anchorId="705855B7" wp14:editId="7D6D69F1">
-            <wp:extent cx="5940425" cy="3341370"/>
-            <wp:effectExtent l="0" t="0" r="3175" b="0"/>
-            <wp:docPr id="2" name="Рисунок 2"/>
-            <wp:cNvGraphicFramePr>
-              <a:graphicFrameLocks xmlns:a="http://schemas.openxmlformats.org/drawingml/2006/main" noChangeAspect="1"/>
-            </wp:cNvGraphicFramePr>
-            <a:graphic xmlns:a="http://schemas.openxmlformats.org/drawingml/2006/main">
-              <a:graphicData uri="http://schemas.openxmlformats.org/drawingml/2006/picture">
-                <pic:pic xmlns:pic="http://schemas.openxmlformats.org/drawingml/2006/picture">
-                  <pic:nvPicPr>
-                    <pic:cNvPr id="1" name=""/>
-                    <pic:cNvPicPr/>
-                  </pic:nvPicPr>
-                  <pic:blipFill>
-                    <a:blip r:embed="rId11"/>
-                    <a:stretch>
-                      <a:fillRect/>
-                    </a:stretch>
-                  </pic:blipFill>
-                  <pic:spPr>
-                    <a:xfrm>
-                      <a:off x="0" y="0"/>
-                      <a:ext cx="5940425" cy="3341370"/>
-                    </a:xfrm>
-                    <a:prstGeom prst="rect">
-                      <a:avLst/>
-                    </a:prstGeom>
-                  </pic:spPr>
-                </pic:pic>
-              </a:graphicData>
-            </a:graphic>
-          </wp:inline>
-        </w:drawing>
-      </w:r>
-    </w:p>
-    <w:p>
-      <w:r>
-        <w:t xml:space="preserve">3) </w:t>
-      </w:r>
-      <w:r>
-        <w:t xml:space="preserve">Проследить историю изменения сайта </w:t>
-      </w:r>
-      <w:hyperlink r:id="rId12" w:tgtFrame="_blank" w:history="1">
-        <w:r>
-          <w:rPr>
-            <w:rStyle w:val="a3"/>
-          </w:rPr>
-          <w:t>gazeta.ru</w:t>
-        </w:r>
-      </w:hyperlink>
-      <w:r>
-        <w:t xml:space="preserve"> с помощью сервиса </w:t>
-      </w:r>
-      <w:hyperlink r:id="rId13" w:tgtFrame="_blank" w:history="1">
-        <w:r>
-          <w:rPr>
-            <w:rStyle w:val="a3"/>
-          </w:rPr>
-          <w:t>https://we</w:t>
-        </w:r>
-        <w:r>
-          <w:rPr>
-            <w:rStyle w:val="a3"/>
-          </w:rPr>
-          <w:t>b</w:t>
-        </w:r>
-        <w:r>
-          <w:rPr>
-            <w:rStyle w:val="a3"/>
-          </w:rPr>
-          <w:t>.archive.org</w:t>
-        </w:r>
-      </w:hyperlink>
-      <w:r>
-        <w:t xml:space="preserve"> Как изменился внешний вид сайта с апреля 2001 года? Озвучьте эти изменения.</w:t>
-      </w:r>
-    </w:p>
-    <w:p>
-      <w:r>
-        <w:rPr>
-          <w:noProof/>
-          <w:lang w:eastAsia="ru-RU"/>
-        </w:rPr>
-        <w:drawing>
-          <wp:inline distT="0" distB="0" distL="0" distR="0" wp14:anchorId="6B769DB5" wp14:editId="26758F78">
-            <wp:extent cx="5940425" cy="3341370"/>
-            <wp:effectExtent l="0" t="0" r="3175" b="0"/>
-            <wp:docPr id="3" name="Рисунок 3"/>
             <wp:cNvGraphicFramePr>
               <a:graphicFrameLocks xmlns:a="http://schemas.openxmlformats.org/drawingml/2006/main" noChangeAspect="1"/>
             </wp:cNvGraphicFramePr>
@@ -473,10 +332,10 @@
         </w:rPr>
         <w:lastRenderedPageBreak/>
         <w:drawing>
-          <wp:inline distT="0" distB="0" distL="0" distR="0" wp14:anchorId="49F888A9" wp14:editId="088392CA">
+          <wp:inline distT="0" distB="0" distL="0" distR="0" wp14:anchorId="705855B7" wp14:editId="7D6D69F1">
             <wp:extent cx="5940425" cy="3341370"/>
             <wp:effectExtent l="0" t="0" r="3175" b="0"/>
-            <wp:docPr id="4" name="Рисунок 4"/>
+            <wp:docPr id="2" name="Рисунок 2"/>
             <wp:cNvGraphicFramePr>
               <a:graphicFrameLocks xmlns:a="http://schemas.openxmlformats.org/drawingml/2006/main" noChangeAspect="1"/>
             </wp:cNvGraphicFramePr>
@@ -511,20 +370,123 @@
     </w:p>
     <w:p>
       <w:r>
-        <w:t xml:space="preserve">4) </w:t>
-      </w:r>
-      <w:r>
-        <w:t xml:space="preserve">Посмотреть на сайт </w:t>
-      </w:r>
-      <w:proofErr w:type="spellStart"/>
-      <w:r>
-        <w:t>GeekBrains</w:t>
-      </w:r>
-      <w:proofErr w:type="spellEnd"/>
-      <w:r>
-        <w:t xml:space="preserve"> </w:t>
+        <w:t xml:space="preserve">3) Проследить историю изменения сайта </w:t>
       </w:r>
       <w:hyperlink r:id="rId16" w:tgtFrame="_blank" w:history="1">
+        <w:r>
+          <w:rPr>
+            <w:rStyle w:val="a3"/>
+          </w:rPr>
+          <w:t>gazeta.ru</w:t>
+        </w:r>
+      </w:hyperlink>
+      <w:r>
+        <w:t xml:space="preserve"> с помощью сервиса </w:t>
+      </w:r>
+      <w:hyperlink r:id="rId17" w:tgtFrame="_blank" w:history="1">
+        <w:r>
+          <w:rPr>
+            <w:rStyle w:val="a3"/>
+          </w:rPr>
+          <w:t>https://web.archive.org</w:t>
+        </w:r>
+      </w:hyperlink>
+      <w:r>
+        <w:t xml:space="preserve"> Как изменился внешний вид сайта с апреля 2001 года? Озвучьте эти изменения.</w:t>
+      </w:r>
+    </w:p>
+    <w:p>
+      <w:r>
+        <w:rPr>
+          <w:noProof/>
+          <w:lang w:eastAsia="ru-RU"/>
+        </w:rPr>
+        <w:drawing>
+          <wp:inline distT="0" distB="0" distL="0" distR="0" wp14:anchorId="6B769DB5" wp14:editId="26758F78">
+            <wp:extent cx="5940425" cy="3341370"/>
+            <wp:effectExtent l="0" t="0" r="3175" b="0"/>
+            <wp:docPr id="3" name="Рисунок 3"/>
+            <wp:cNvGraphicFramePr>
+              <a:graphicFrameLocks xmlns:a="http://schemas.openxmlformats.org/drawingml/2006/main" noChangeAspect="1"/>
+            </wp:cNvGraphicFramePr>
+            <a:graphic xmlns:a="http://schemas.openxmlformats.org/drawingml/2006/main">
+              <a:graphicData uri="http://schemas.openxmlformats.org/drawingml/2006/picture">
+                <pic:pic xmlns:pic="http://schemas.openxmlformats.org/drawingml/2006/picture">
+                  <pic:nvPicPr>
+                    <pic:cNvPr id="1" name=""/>
+                    <pic:cNvPicPr/>
+                  </pic:nvPicPr>
+                  <pic:blipFill>
+                    <a:blip r:embed="rId18"/>
+                    <a:stretch>
+                      <a:fillRect/>
+                    </a:stretch>
+                  </pic:blipFill>
+                  <pic:spPr>
+                    <a:xfrm>
+                      <a:off x="0" y="0"/>
+                      <a:ext cx="5940425" cy="3341370"/>
+                    </a:xfrm>
+                    <a:prstGeom prst="rect">
+                      <a:avLst/>
+                    </a:prstGeom>
+                  </pic:spPr>
+                </pic:pic>
+              </a:graphicData>
+            </a:graphic>
+          </wp:inline>
+        </w:drawing>
+      </w:r>
+    </w:p>
+    <w:p>
+      <w:r>
+        <w:rPr>
+          <w:noProof/>
+          <w:lang w:eastAsia="ru-RU"/>
+        </w:rPr>
+        <w:lastRenderedPageBreak/>
+        <w:drawing>
+          <wp:inline distT="0" distB="0" distL="0" distR="0" wp14:anchorId="49F888A9" wp14:editId="088392CA">
+            <wp:extent cx="5940425" cy="3341370"/>
+            <wp:effectExtent l="0" t="0" r="3175" b="0"/>
+            <wp:docPr id="4" name="Рисунок 4"/>
+            <wp:cNvGraphicFramePr>
+              <a:graphicFrameLocks xmlns:a="http://schemas.openxmlformats.org/drawingml/2006/main" noChangeAspect="1"/>
+            </wp:cNvGraphicFramePr>
+            <a:graphic xmlns:a="http://schemas.openxmlformats.org/drawingml/2006/main">
+              <a:graphicData uri="http://schemas.openxmlformats.org/drawingml/2006/picture">
+                <pic:pic xmlns:pic="http://schemas.openxmlformats.org/drawingml/2006/picture">
+                  <pic:nvPicPr>
+                    <pic:cNvPr id="1" name=""/>
+                    <pic:cNvPicPr/>
+                  </pic:nvPicPr>
+                  <pic:blipFill>
+                    <a:blip r:embed="rId19"/>
+                    <a:stretch>
+                      <a:fillRect/>
+                    </a:stretch>
+                  </pic:blipFill>
+                  <pic:spPr>
+                    <a:xfrm>
+                      <a:off x="0" y="0"/>
+                      <a:ext cx="5940425" cy="3341370"/>
+                    </a:xfrm>
+                    <a:prstGeom prst="rect">
+                      <a:avLst/>
+                    </a:prstGeom>
+                  </pic:spPr>
+                </pic:pic>
+              </a:graphicData>
+            </a:graphic>
+          </wp:inline>
+        </w:drawing>
+      </w:r>
+    </w:p>
+    <w:p>
+      <w:r>
+        <w:t xml:space="preserve">4) Посмотреть на сайт GeekBrains </w:t>
+      </w:r>
+      <w:hyperlink r:id="rId20" w:tgtFrame="_blank" w:history="1">
         <w:r>
           <w:rPr>
             <w:rStyle w:val="a3"/>
@@ -619,13 +581,7 @@
         <w:t>ПКМ в браузере – просмотреть код</w:t>
       </w:r>
       <w:r>
-        <w:t xml:space="preserve"> (</w:t>
-      </w:r>
-      <w:r>
-        <w:t>F12 чтобы в браузере открыть</w:t>
-      </w:r>
-      <w:r>
-        <w:t>)</w:t>
+        <w:t xml:space="preserve"> (F12 чтобы в браузере открыть)</w:t>
       </w:r>
     </w:p>
     <w:p>
@@ -634,12 +590,9 @@
         <w:ind w:left="0"/>
       </w:pPr>
       <w:r>
-        <w:t xml:space="preserve">5) </w:t>
-      </w:r>
-      <w:r>
-        <w:t xml:space="preserve">Откройте сайт </w:t>
-      </w:r>
-      <w:hyperlink r:id="rId17" w:tgtFrame="_blank" w:history="1">
+        <w:t xml:space="preserve">5) Откройте сайт </w:t>
+      </w:r>
+      <w:hyperlink r:id="rId21" w:tgtFrame="_blank" w:history="1">
         <w:r>
           <w:rPr>
             <w:rStyle w:val="a3"/>
@@ -653,43 +606,132 @@
     </w:p>
     <w:p>
       <w:r>
-        <w:t xml:space="preserve">6) </w:t>
-      </w:r>
-      <w:r>
-        <w:t xml:space="preserve">Посмотреть параметры, которые возвращает сервер для сайта </w:t>
-      </w:r>
-      <w:proofErr w:type="spellStart"/>
-      <w:r>
-        <w:t>GeekBrains</w:t>
-      </w:r>
-      <w:proofErr w:type="spellEnd"/>
+        <w:t xml:space="preserve">6) Посмотреть параметры, которые возвращает сервер для сайта GeekBrains </w:t>
+      </w:r>
+      <w:hyperlink r:id="rId22" w:tgtFrame="_blank" w:history="1">
+        <w:r>
+          <w:rPr>
+            <w:rStyle w:val="a3"/>
+          </w:rPr>
+          <w:t>https://gb.ru</w:t>
+        </w:r>
+      </w:hyperlink>
+      <w:r>
+        <w:t xml:space="preserve">. Определить общее количество запросов страницы и вес страницы в Мб. Узнать в какой кодировке возвращается ресурс </w:t>
+      </w:r>
+      <w:hyperlink r:id="rId23" w:tgtFrame="_blank" w:history="1">
+        <w:r>
+          <w:rPr>
+            <w:rStyle w:val="a3"/>
+          </w:rPr>
+          <w:t>gb.ru</w:t>
+        </w:r>
+      </w:hyperlink>
+      <w:r>
+        <w:t xml:space="preserve"> - главная страница сайта. Определить формат изображения с логотипом и дату его последней модификации. Определить какие шрифты подключаются к странице и указать их название. Проверить все ли JS подключаются корректно, без ошибок. Если нет, указать с каких ресурсов.</w:t>
+      </w:r>
+    </w:p>
+    <w:p/>
+    <w:p>
+      <w:pPr>
+        <w:rPr>
+          <w:b/>
+        </w:rPr>
+      </w:pPr>
+    </w:p>
+    <w:p>
+      <w:pPr>
+        <w:rPr>
+          <w:b/>
+        </w:rPr>
+      </w:pPr>
+    </w:p>
+    <w:p>
+      <w:pPr>
+        <w:rPr>
+          <w:b/>
+        </w:rPr>
+      </w:pPr>
+    </w:p>
+    <w:p>
+      <w:pPr>
+        <w:rPr>
+          <w:b/>
+        </w:rPr>
+      </w:pPr>
+    </w:p>
+    <w:p>
+      <w:pPr>
+        <w:rPr>
+          <w:b/>
+        </w:rPr>
+      </w:pPr>
+    </w:p>
+    <w:p>
+      <w:r>
+        <w:rPr>
+          <w:b/>
+        </w:rPr>
+        <w:lastRenderedPageBreak/>
+        <w:t>Прототип низкой детализации -</w:t>
+      </w:r>
       <w:r>
         <w:t xml:space="preserve"> </w:t>
       </w:r>
-      <w:hyperlink r:id="rId18" w:tgtFrame="_blank" w:history="1">
-        <w:r>
-          <w:rPr>
-            <w:rStyle w:val="a3"/>
-          </w:rPr>
-          <w:t>https://gb.ru</w:t>
-        </w:r>
-      </w:hyperlink>
-      <w:r>
-        <w:t xml:space="preserve">. Определить общее количество запросов страницы и вес страницы в Мб. Узнать в какой кодировке возвращается ресурс </w:t>
-      </w:r>
-      <w:hyperlink r:id="rId19" w:tgtFrame="_blank" w:history="1">
-        <w:r>
-          <w:rPr>
-            <w:rStyle w:val="a3"/>
-          </w:rPr>
-          <w:t>gb.ru</w:t>
-        </w:r>
-      </w:hyperlink>
-      <w:r>
-        <w:t xml:space="preserve"> - главная страница сайта. Определить формат изображения с логотипом и дату его последней модификации. Определить какие шрифты подключаются к странице и указать их название. Проверить все ли JS подключаются корректно, без ошибок. Если нет, указать с каких ресурсов.</w:t>
-      </w:r>
-    </w:p>
-    <w:p/>
+      <w:r>
+        <w:t>надо указать основные блоки, какие есть на странице. Без какой-то детализации.</w:t>
+      </w:r>
+    </w:p>
+    <w:p>
+      <w:r>
+        <w:rPr>
+          <w:noProof/>
+          <w:lang w:eastAsia="ru-RU"/>
+        </w:rPr>
+        <w:drawing>
+          <wp:inline distT="0" distB="0" distL="0" distR="0" wp14:anchorId="6C6769B4" wp14:editId="38636652">
+            <wp:extent cx="5939060" cy="3600450"/>
+            <wp:effectExtent l="0" t="0" r="5080" b="0"/>
+            <wp:docPr id="5" name="Рисунок 5"/>
+            <wp:cNvGraphicFramePr>
+              <a:graphicFrameLocks xmlns:a="http://schemas.openxmlformats.org/drawingml/2006/main" noChangeAspect="1"/>
+            </wp:cNvGraphicFramePr>
+            <a:graphic xmlns:a="http://schemas.openxmlformats.org/drawingml/2006/main">
+              <a:graphicData uri="http://schemas.openxmlformats.org/drawingml/2006/picture">
+                <pic:pic xmlns:pic="http://schemas.openxmlformats.org/drawingml/2006/picture">
+                  <pic:nvPicPr>
+                    <pic:cNvPr id="1" name=""/>
+                    <pic:cNvPicPr/>
+                  </pic:nvPicPr>
+                  <pic:blipFill rotWithShape="1">
+                    <a:blip r:embed="rId24"/>
+                    <a:srcRect l="21646" t="26657" r="21753" b="30451"/>
+                    <a:stretch/>
+                  </pic:blipFill>
+                  <pic:spPr bwMode="auto">
+                    <a:xfrm>
+                      <a:off x="0" y="0"/>
+                      <a:ext cx="5946754" cy="3605114"/>
+                    </a:xfrm>
+                    <a:prstGeom prst="rect">
+                      <a:avLst/>
+                    </a:prstGeom>
+                    <a:ln>
+                      <a:noFill/>
+                    </a:ln>
+                    <a:extLst>
+                      <a:ext uri="{53640926-AAD7-44D8-BBD7-CCE9431645EC}">
+                        <a14:shadowObscured xmlns:a14="http://schemas.microsoft.com/office/drawing/2010/main"/>
+                      </a:ext>
+                    </a:extLst>
+                  </pic:spPr>
+                </pic:pic>
+              </a:graphicData>
+            </a:graphic>
+          </wp:inline>
+        </w:drawing>
+      </w:r>
+    </w:p>
     <w:sectPr>
       <w:pgSz w:w="11906" w:h="16838"/>
       <w:pgMar w:top="1134" w:right="850" w:bottom="1134" w:left="1701" w:header="708" w:footer="708" w:gutter="0"/>
@@ -1361,7 +1403,6 @@
     <w:name w:val="Hyperlink"/>
     <w:basedOn w:val="a0"/>
     <w:uiPriority w:val="99"/>
-    <w:semiHidden/>
     <w:unhideWhenUsed/>
     <w:rsid w:val="005F592F"/>
     <w:rPr>

</xml_diff>